<commit_message>
Fill in documents, adjust threshold
</commit_message>
<xml_diff>
--- a/Directions/Project 5 Part 1 document.docx
+++ b/Directions/Project 5 Part 1 document.docx
@@ -93,15 +93,33 @@
       </w:r>
       <w:r>
         <w:tab/>
-        <w:t>____________________________</w:t>
-      </w:r>
-      <w:r>
-        <w:tab/>
-        <w:t>Period: ___________</w:t>
-      </w:r>
-      <w:r>
-        <w:tab/>
-        <w:t>Date: ________________</w:t>
+        <w:t>____</w:t>
+      </w:r>
+      <w:r>
+        <w:t>Michael Fatemi</w:t>
+      </w:r>
+      <w:r>
+        <w:t>_____</w:t>
+      </w:r>
+      <w:r>
+        <w:tab/>
+        <w:t>Period: ____</w:t>
+      </w:r>
+      <w:r>
+        <w:t>7</w:t>
+      </w:r>
+      <w:r>
+        <w:t>____</w:t>
+      </w:r>
+      <w:r>
+        <w:tab/>
+        <w:t>Date: ____</w:t>
+      </w:r>
+      <w:r>
+        <w:t>3/3/2021</w:t>
+      </w:r>
+      <w:r>
+        <w:t>_____</w:t>
       </w:r>
     </w:p>
     <w:p>
@@ -110,27 +128,21 @@
       </w:r>
       <w:proofErr w:type="gramStart"/>
       <w:r>
-        <w:t>0</w:t>
-      </w:r>
-      <w:r>
-        <w:t>51</w:t>
-      </w:r>
-      <w:r>
-        <w:t>?(</w:t>
+        <w:t>051?(</w:t>
       </w:r>
       <w:proofErr w:type="gramEnd"/>
       <w:r>
-        <w:t>lowercase L followed by digits 0</w:t>
-      </w:r>
-      <w:r>
-        <w:t>51</w:t>
-      </w:r>
-      <w:r>
-        <w:t>)</w:t>
-      </w:r>
-      <w:r>
-        <w:tab/>
-        <w:t>___________</w:t>
+        <w:t>lowercase L followed by digits 051)</w:t>
+      </w:r>
+      <w:r>
+        <w:tab/>
+        <w:t>_____</w:t>
+      </w:r>
+      <w:r>
+        <w:t>Yes</w:t>
+      </w:r>
+      <w:r>
+        <w:t>______</w:t>
       </w:r>
     </w:p>
     <w:p>
@@ -147,7 +159,13 @@
       </w:r>
       <w:r>
         <w:tab/>
-        <w:t>___________</w:t>
+        <w:t>_____</w:t>
+      </w:r>
+      <w:r>
+        <w:t>Yes</w:t>
+      </w:r>
+      <w:r>
+        <w:t>______</w:t>
       </w:r>
     </w:p>
     <w:p>
@@ -155,23 +173,23 @@
         <w:t xml:space="preserve">Does your main method </w:t>
       </w:r>
       <w:r>
-        <w:t>call only part</w:t>
-      </w:r>
-      <w:r>
-        <w:t>1</w:t>
-      </w:r>
-      <w:r>
-        <w:t xml:space="preserve">()? </w:t>
-      </w:r>
-      <w:r>
-        <w:tab/>
-      </w:r>
-      <w:r>
-        <w:tab/>
-      </w:r>
-      <w:r>
-        <w:tab/>
-        <w:t>___________</w:t>
+        <w:t xml:space="preserve">call only part1()? </w:t>
+      </w:r>
+      <w:r>
+        <w:tab/>
+      </w:r>
+      <w:r>
+        <w:tab/>
+      </w:r>
+      <w:r>
+        <w:tab/>
+        <w:t>_____</w:t>
+      </w:r>
+      <w:r>
+        <w:t>Yes</w:t>
+      </w:r>
+      <w:r>
+        <w:t>______</w:t>
       </w:r>
     </w:p>
     <w:p>
@@ -193,7 +211,13 @@
       </w:r>
       <w:r>
         <w:tab/>
-        <w:t xml:space="preserve"> ___________</w:t>
+        <w:t xml:space="preserve"> ______</w:t>
+      </w:r>
+      <w:r>
+        <w:t>Yes</w:t>
+      </w:r>
+      <w:r>
+        <w:t>_____</w:t>
       </w:r>
     </w:p>
     <w:p>
@@ -222,7 +246,13 @@
       </w:r>
       <w:r>
         <w:tab/>
-        <w:t xml:space="preserve"> ___________</w:t>
+        <w:t xml:space="preserve"> ______</w:t>
+      </w:r>
+      <w:r>
+        <w:t>Yes</w:t>
+      </w:r>
+      <w:r>
+        <w:t>_____</w:t>
       </w:r>
     </w:p>
     <w:bookmarkEnd w:id="0"/>
@@ -252,7 +282,13 @@
       </w:r>
       <w:r>
         <w:tab/>
-        <w:t xml:space="preserve"> ___________</w:t>
+        <w:t xml:space="preserve"> ______</w:t>
+      </w:r>
+      <w:r>
+        <w:t>Yes</w:t>
+      </w:r>
+      <w:r>
+        <w:t>_____</w:t>
       </w:r>
     </w:p>
     <w:p>
@@ -290,6 +326,149 @@
       <w:proofErr w:type="spellEnd"/>
       <w:r>
         <w:t xml:space="preserve"> operator and a single threshold:</w:t>
+      </w:r>
+    </w:p>
+    <w:p>
+      <w:pPr>
+        <w:jc w:val="center"/>
+      </w:pPr>
+      <w:r>
+        <w:rPr>
+          <w:noProof/>
+        </w:rPr>
+        <w:drawing>
+          <wp:inline distT="0" distB="0" distL="0" distR="0" wp14:anchorId="11E08F76" wp14:editId="436E5FB5">
+            <wp:extent cx="4678680" cy="3129765"/>
+            <wp:effectExtent l="0" t="0" r="7620" b="0"/>
+            <wp:docPr id="1" name="Picture 1"/>
+            <wp:cNvGraphicFramePr>
+              <a:graphicFrameLocks xmlns:a="http://schemas.openxmlformats.org/drawingml/2006/main" noChangeAspect="1"/>
+            </wp:cNvGraphicFramePr>
+            <a:graphic xmlns:a="http://schemas.openxmlformats.org/drawingml/2006/main">
+              <a:graphicData uri="http://schemas.openxmlformats.org/drawingml/2006/picture">
+                <pic:pic xmlns:pic="http://schemas.openxmlformats.org/drawingml/2006/picture">
+                  <pic:nvPicPr>
+                    <pic:cNvPr id="0" name="Picture 1"/>
+                    <pic:cNvPicPr>
+                      <a:picLocks noChangeAspect="1" noChangeArrowheads="1"/>
+                    </pic:cNvPicPr>
+                  </pic:nvPicPr>
+                  <pic:blipFill>
+                    <a:blip r:embed="rId4">
+                      <a:extLst>
+                        <a:ext uri="{28A0092B-C50C-407E-A947-70E740481C1C}">
+                          <a14:useLocalDpi xmlns:a14="http://schemas.microsoft.com/office/drawing/2010/main" val="0"/>
+                        </a:ext>
+                      </a:extLst>
+                    </a:blip>
+                    <a:srcRect/>
+                    <a:stretch>
+                      <a:fillRect/>
+                    </a:stretch>
+                  </pic:blipFill>
+                  <pic:spPr bwMode="auto">
+                    <a:xfrm>
+                      <a:off x="0" y="0"/>
+                      <a:ext cx="4682449" cy="3132286"/>
+                    </a:xfrm>
+                    <a:prstGeom prst="rect">
+                      <a:avLst/>
+                    </a:prstGeom>
+                    <a:noFill/>
+                    <a:ln>
+                      <a:noFill/>
+                    </a:ln>
+                  </pic:spPr>
+                </pic:pic>
+              </a:graphicData>
+            </a:graphic>
+          </wp:inline>
+        </w:drawing>
+      </w:r>
+    </w:p>
+    <w:p>
+      <w:pPr>
+        <w:jc w:val="center"/>
+      </w:pPr>
+      <w:r>
+        <w:lastRenderedPageBreak/>
+        <w:drawing>
+          <wp:inline distT="0" distB="0" distL="0" distR="0" wp14:anchorId="13958FB8" wp14:editId="77676FC5">
+            <wp:extent cx="4693920" cy="3131286"/>
+            <wp:effectExtent l="0" t="0" r="0" b="0"/>
+            <wp:docPr id="2" name="Picture 2"/>
+            <wp:cNvGraphicFramePr>
+              <a:graphicFrameLocks xmlns:a="http://schemas.openxmlformats.org/drawingml/2006/main" noChangeAspect="1"/>
+            </wp:cNvGraphicFramePr>
+            <a:graphic xmlns:a="http://schemas.openxmlformats.org/drawingml/2006/main">
+              <a:graphicData uri="http://schemas.openxmlformats.org/drawingml/2006/picture">
+                <pic:pic xmlns:pic="http://schemas.openxmlformats.org/drawingml/2006/picture">
+                  <pic:nvPicPr>
+                    <pic:cNvPr id="1" name=""/>
+                    <pic:cNvPicPr/>
+                  </pic:nvPicPr>
+                  <pic:blipFill>
+                    <a:blip r:embed="rId5"/>
+                    <a:stretch>
+                      <a:fillRect/>
+                    </a:stretch>
+                  </pic:blipFill>
+                  <pic:spPr>
+                    <a:xfrm>
+                      <a:off x="0" y="0"/>
+                      <a:ext cx="4695971" cy="3132654"/>
+                    </a:xfrm>
+                    <a:prstGeom prst="rect">
+                      <a:avLst/>
+                    </a:prstGeom>
+                  </pic:spPr>
+                </pic:pic>
+              </a:graphicData>
+            </a:graphic>
+          </wp:inline>
+        </w:drawing>
+      </w:r>
+    </w:p>
+    <w:p>
+      <w:pPr>
+        <w:jc w:val="center"/>
+      </w:pPr>
+      <w:r>
+        <w:drawing>
+          <wp:inline distT="0" distB="0" distL="0" distR="0" wp14:anchorId="6E4081FF" wp14:editId="6C6CBA4F">
+            <wp:extent cx="4777740" cy="3229568"/>
+            <wp:effectExtent l="0" t="0" r="3810" b="9525"/>
+            <wp:docPr id="3" name="Picture 3"/>
+            <wp:cNvGraphicFramePr>
+              <a:graphicFrameLocks xmlns:a="http://schemas.openxmlformats.org/drawingml/2006/main" noChangeAspect="1"/>
+            </wp:cNvGraphicFramePr>
+            <a:graphic xmlns:a="http://schemas.openxmlformats.org/drawingml/2006/main">
+              <a:graphicData uri="http://schemas.openxmlformats.org/drawingml/2006/picture">
+                <pic:pic xmlns:pic="http://schemas.openxmlformats.org/drawingml/2006/picture">
+                  <pic:nvPicPr>
+                    <pic:cNvPr id="1" name=""/>
+                    <pic:cNvPicPr/>
+                  </pic:nvPicPr>
+                  <pic:blipFill>
+                    <a:blip r:embed="rId6"/>
+                    <a:stretch>
+                      <a:fillRect/>
+                    </a:stretch>
+                  </pic:blipFill>
+                  <pic:spPr>
+                    <a:xfrm>
+                      <a:off x="0" y="0"/>
+                      <a:ext cx="4798343" cy="3243495"/>
+                    </a:xfrm>
+                    <a:prstGeom prst="rect">
+                      <a:avLst/>
+                    </a:prstGeom>
+                  </pic:spPr>
+                </pic:pic>
+              </a:graphicData>
+            </a:graphic>
+          </wp:inline>
+        </w:drawing>
       </w:r>
     </w:p>
     <w:sectPr>
@@ -425,6 +604,7 @@
     <w:lsdException w:name="HTML Sample" w:semiHidden="1" w:unhideWhenUsed="1"/>
     <w:lsdException w:name="HTML Typewriter" w:semiHidden="1" w:unhideWhenUsed="1"/>
     <w:lsdException w:name="HTML Variable" w:semiHidden="1" w:unhideWhenUsed="1"/>
+    <w:lsdException w:name="Normal Table" w:semiHidden="1" w:unhideWhenUsed="1"/>
     <w:lsdException w:name="annotation subject" w:semiHidden="1" w:unhideWhenUsed="1"/>
     <w:lsdException w:name="No List" w:semiHidden="1" w:unhideWhenUsed="1"/>
     <w:lsdException w:name="Outline List 1" w:semiHidden="1" w:unhideWhenUsed="1"/>
@@ -471,8 +651,10 @@
     <w:lsdException w:name="Table Subtle 2" w:semiHidden="1" w:unhideWhenUsed="1"/>
     <w:lsdException w:name="Table Web 1" w:semiHidden="1" w:unhideWhenUsed="1"/>
     <w:lsdException w:name="Table Web 2" w:semiHidden="1" w:unhideWhenUsed="1"/>
+    <w:lsdException w:name="Table Web 3" w:semiHidden="1" w:unhideWhenUsed="1"/>
     <w:lsdException w:name="Balloon Text" w:semiHidden="1" w:unhideWhenUsed="1"/>
     <w:lsdException w:name="Table Grid" w:uiPriority="39"/>
+    <w:lsdException w:name="Table Theme" w:semiHidden="1" w:unhideWhenUsed="1"/>
     <w:lsdException w:name="Placeholder Text" w:semiHidden="1"/>
     <w:lsdException w:name="No Spacing" w:uiPriority="1" w:qFormat="1"/>
     <w:lsdException w:name="Light Shading" w:uiPriority="60"/>

</xml_diff>